<commit_message>
extracted text saved into docx
</commit_message>
<xml_diff>
--- a/ocr/processed_document.docx
+++ b/ocr/processed_document.docx
@@ -2,6 +2,15 @@
 <file path=word/document.xml><?xml version="1.0" encoding="utf-8"?>
 <w:document xmlns:wpc="http://schemas.microsoft.com/office/word/2010/wordprocessingCanvas" xmlns:mo="http://schemas.microsoft.com/office/mac/office/2008/main" xmlns:mc="http://schemas.openxmlformats.org/markup-compatibility/2006" xmlns:mv="urn:schemas-microsoft-com:mac:vml" xmlns:o="urn:schemas-microsoft-com:office:office" xmlns:r="http://schemas.openxmlformats.org/officeDocument/2006/relationships" xmlns:m="http://schemas.openxmlformats.org/officeDocument/2006/math" xmlns:v="urn:schemas-microsoft-com:vml" xmlns:wp14="http://schemas.microsoft.com/office/word/2010/wordprocessingDrawing" xmlns:wp="http://schemas.openxmlformats.org/drawingml/2006/wordprocessingDrawing" xmlns:w10="urn:schemas-microsoft-com:office:word" xmlns:w="http://schemas.openxmlformats.org/wordprocessingml/2006/main" xmlns:w14="http://schemas.microsoft.com/office/word/2010/wordml" xmlns:wpg="http://schemas.microsoft.com/office/word/2010/wordprocessingGroup" xmlns:wpi="http://schemas.microsoft.com/office/word/2010/wordprocessingInk" xmlns:wne="http://schemas.microsoft.com/office/word/2006/wordml" xmlns:wps="http://schemas.microsoft.com/office/word/2010/wordprocessingShape" mc:Ignorable="w14 wp14">
   <w:body>
+    <w:p>
+      <w:pPr>
+        <w:pStyle w:val="Title"/>
+        <w:jc w:val="center"/>
+      </w:pPr>
+      <w:r>
+        <w:t>OCR Results - Vollmacht  (2).pdf</w:t>
+      </w:r>
+    </w:p>
     <w:p>
       <w:r>
         <w:t>Der Bevollmachtigte ist berechtigt, eine Untervolimacht, die den Umfang dieser Vollmacht nicht Uberschreiten</w:t>
@@ -24,22 +33,22 @@
     </w:p>
     <w:p>
       <w:r>
-        <w:t>Auf die Méglichkeit der Verwendung des Musters fir die Untervolimacht als Aniage zu einer Vollmacht nach § 81a Abs. 1 AufenthG wird</w:t>
+        <w:t>Auf die Méglichkelt der Verwendung des Musters fir die Untervolimacht als Aniage zu einer Volimacht nach § Abs. 1 AufenthG wird</w:t>
       </w:r>
     </w:p>
     <w:p>
       <w:r>
-        <w:t>hingewiesen. (Please be advised that the form for the sub-authorisation may be used as an annex to an authorisation in accordance with</w:t>
+        <w:t>hingewiesen. (Please be advised that the form for the sub-authorisation may be used as an annex fo an authorisation in accordance with</w:t>
       </w:r>
     </w:p>
     <w:p>
       <w:r>
-        <w:t>Section 81a(1) of the Residence Act)</w:t>
+        <w:t>Section (1) of the Residence Act)</w:t>
       </w:r>
     </w:p>
     <w:p>
       <w:r>
-        <w:t>Die Vollmacht erlischt mit Abschluss des beschleunigten Fachkrafteverfahrens. (The authorisation expires</w:t>
+        <w:t>Die Volimacht erlischt mit Abschiuss des beschieunigten Fachkrafteverfahrens. (The authorisation expires</w:t>
       </w:r>
     </w:p>
     <w:p>
@@ -49,12 +58,12 @@
     </w:p>
     <w:p>
       <w:r>
-        <w:t>Da diese Voilmacht meine rechtliche Méglichkeit selbst zu handeln nicht ausschlieRt, bitte ich um direk-</w:t>
+        <w:t>Da diese Volimacht meine rechtliche Méglichkeit selbst zu handeln nicht ausschlie&amp;, bitte ich um direk-</w:t>
       </w:r>
     </w:p>
     <w:p>
       <w:r>
-        <w:t>ten Kontakt zu mir, sofern dies zur Klarung von Sachverhalten und zur Verfahrensbeschleunigung er-</w:t>
+        <w:t>ten Kontakt zu mir, sofern dies zur Kiarung von Sachverhalten und zur Verfahrensbeschleunigung er-</w:t>
       </w:r>
     </w:p>
     <w:p>
@@ -74,17 +83,17 @@
     </w:p>
     <w:p>
       <w:r>
-        <w:t>@O  _22  a2 Fachkraft</w:t>
+        <w:t>Vf (A ob. 9 a¢ / Fachkraft</w:t>
       </w:r>
     </w:p>
     <w:p>
       <w:r>
-        <w:t>Ort, Datum (Place, date} Untersebwift-\/otirts cnIggoerin/Volimachigeber</w:t>
+        <w:t>Ort, Datum (Place, date achtgeber</w:t>
       </w:r>
     </w:p>
     <w:p>
       <w:r>
-        <w:t>(Signature of the Persory granting authorisation)</w:t>
+        <w:t>(Signature of the granting authorisation)</w:t>
       </w:r>
     </w:p>
     <w:p>
@@ -94,22 +103,25 @@
     </w:p>
     <w:p>
       <w:r>
-        <w:t>Ort, Datum (Place, date) Unterschrift Bevolimachtigte/Bevolimachtigter</w:t>
+        <w:t>Ort, Datum (Place, date) Unterschrift Bevollmachtigte/Bevolimachtigter</w:t>
       </w:r>
     </w:p>
     <w:p>
+      <w:pPr>
+        <w:pStyle w:val="ListBullet"/>
+      </w:pPr>
       <w:r>
         <w:t>(Signature of the authorised party)</w:t>
       </w:r>
     </w:p>
     <w:p>
       <w:r>
-        <w:t>Beschieunigtes Fachkrafteverfahren — Volimacht nach § 81a Abs. 1 AufenthG /</w:t>
+        <w:t>Beschleunigtes Fachkrafteverfahren — Volimacht nach § Abs. 1 AufenthG /</w:t>
       </w:r>
     </w:p>
     <w:p>
       <w:r>
-        <w:t>Fast-track procedure for skilled workers — Authonsation in accordance with Section 81a(1) of the German Residence Act Seite 3 von 3</w:t>
+        <w:t>Fast-track procedure for skilled workers — Authonsation in accordance with Section (1) of the German Residence Act Seite 3 von 3</w:t>
       </w:r>
     </w:p>
     <w:sectPr>
@@ -485,10 +497,6 @@
     <w:name w:val="Normal"/>
     <w:qFormat/>
     <w:rsid w:val="00FC693F"/>
-    <w:rPr>
-      <w:rFonts w:ascii="Arial" w:hAnsi="Arial"/>
-      <w:sz w:val="0"/>
-    </w:rPr>
   </w:style>
   <w:style w:type="paragraph" w:styleId="Header">
     <w:name w:val="header"/>

</xml_diff>

<commit_message>
some features added , testing is contiued
</commit_message>
<xml_diff>
--- a/ocr/processed_document.docx
+++ b/ocr/processed_document.docx
@@ -3,196 +3,396 @@
 <w:document xmlns:wpc="http://schemas.microsoft.com/office/word/2010/wordprocessingCanvas" xmlns:mo="http://schemas.microsoft.com/office/mac/office/2008/main" xmlns:mc="http://schemas.openxmlformats.org/markup-compatibility/2006" xmlns:mv="urn:schemas-microsoft-com:mac:vml" xmlns:o="urn:schemas-microsoft-com:office:office" xmlns:r="http://schemas.openxmlformats.org/officeDocument/2006/relationships" xmlns:m="http://schemas.openxmlformats.org/officeDocument/2006/math" xmlns:v="urn:schemas-microsoft-com:vml" xmlns:wp14="http://schemas.microsoft.com/office/word/2010/wordprocessingDrawing" xmlns:wp="http://schemas.openxmlformats.org/drawingml/2006/wordprocessingDrawing" xmlns:w10="urn:schemas-microsoft-com:office:word" xmlns:w="http://schemas.openxmlformats.org/wordprocessingml/2006/main" xmlns:w14="http://schemas.microsoft.com/office/word/2010/wordml" xmlns:wpg="http://schemas.microsoft.com/office/word/2010/wordprocessingGroup" xmlns:wpi="http://schemas.microsoft.com/office/word/2010/wordprocessingInk" xmlns:wne="http://schemas.microsoft.com/office/word/2006/wordml" xmlns:wps="http://schemas.microsoft.com/office/word/2010/wordprocessingShape" mc:Ignorable="w14 wp14">
   <w:body>
     <w:p>
-      <w:pPr>
-        <w:pStyle w:val="Title"/>
-        <w:jc w:val="center"/>
-      </w:pPr>
       <w:r>
-        <w:t>OCR Results - diplome licence allemand.pdf</w:t>
+        <w:t>- BeeidigteUbersetzungaus dem Arabischen</w:t>
       </w:r>
     </w:p>
     <w:p>
+      <w:pPr>
+        <w:ind w:left="90"/>
+      </w:pPr>
       <w:r>
-        <w:t>——— |</w:t>
+        <w:t>RepublikTunesien(Wappen dertunesischen Republik)</w:t>
       </w:r>
     </w:p>
     <w:p>
+      <w:pPr>
+        <w:ind w:left="90"/>
+      </w:pPr>
       <w:r>
-        <w:t>. / Beeidigte Ubersetzung aus dem Arabischen</w:t>
+        <w:t>MinisteriumfiirHochschulbildungundwissenschaftlicheForschung</w:t>
       </w:r>
     </w:p>
     <w:p>
+      <w:pPr>
+        <w:ind w:left="90"/>
+      </w:pPr>
       <w:r>
-        <w:t>Republik Tunesien (Wappen der tunesischen Republik)</w:t>
+        <w:t>Universitit Manouba</w:t>
       </w:r>
     </w:p>
     <w:p>
+      <w:pPr>
+        <w:ind w:left="90"/>
+      </w:pPr>
       <w:r>
-        <w:t>Ministerium fiir Hochschulbildung und wissenschaftliche Forschung</w:t>
+        <w:t>von</w:t>
       </w:r>
     </w:p>
     <w:p>
+      <w:pPr>
+        <w:ind w:left="90"/>
+      </w:pPr>
       <w:r>
-        <w:t>Universitit von Manouba</w:t>
+        <w:t>FakultitflrLiteraturwissenschaft, Kinste undHumanwissenschaften</w:t>
       </w:r>
     </w:p>
     <w:p>
+      <w:pPr>
+        <w:ind w:left="90"/>
+      </w:pPr>
       <w:r>
-        <w:t>Fakuiltit fiir Literaturwissenschaft, Kiinste und Humanwissenschaften</w:t>
+        <w:t>Das Nationale Zeugnis (Bachelor)</w:t>
       </w:r>
     </w:p>
     <w:p>
+      <w:pPr>
+        <w:ind w:left="90"/>
+      </w:pPr>
       <w:r>
-        <w:t>Das Nationale Zeugnis der Fundamentalen Lizenz (Bachelor)</w:t>
+        <w:t>der Fundamentalen Lizenz</w:t>
       </w:r>
     </w:p>
     <w:p>
+      <w:pPr>
+        <w:ind w:left="90"/>
+      </w:pPr>
       <w:r>
-        <w:t>¥ Nach Vorlage des Erlasses Nr. 83 des Jahres 1986 vom . September 1986 aber die Errichtung der Fakultat der Literaturwissenschaft von Manouba,</w:t>
+        <w:t>7 Nach VoriagedesFilessesNr. des 1986vom01. |986 UberdieEmihtungderFabuliatder von Mancube,</w:t>
       </w:r>
     </w:p>
     <w:p>
+      <w:pPr>
+        <w:ind w:left="90"/>
+      </w:pPr>
       <w:r>
-        <w:t>¥ Nach Vorlage des Gesetzes Nr. 19 des Jahres 2008 vom 25. Februar 2008 aber das Hochschulwesen, insbesondere dessen Artikel 3,</w:t>
+        <w:t>Voriagedes Nr 3deJtvesJahres2008 vor 25.SeptemberFebruat2008 wherdas Hochichulwesen,insbesondereLtersturwisserschaltdenenAnite</w:t>
       </w:r>
     </w:p>
     <w:p>
+      <w:pPr>
+        <w:ind w:left="90"/>
+      </w:pPr>
       <w:r>
-        <w:t>¥ Nach Vorlage des Erlasses Nr. 1932 des Jahres 2008 vom 02. November 1992 ober die Festiegung der Stelle, die die Unterzeichnung der wissenschaftichen nationalen Hochschulabschlasse zusttindig ist.</w:t>
+        <w:t>Nat Gesecres 19 3.</w:t>
       </w:r>
     </w:p>
     <w:p>
+      <w:pPr>
+        <w:ind w:left="90"/>
+      </w:pPr>
       <w:r>
-        <w:t>“Nach Vorlage des Erfasses Nr. 3123 des Jahres 2008 vom 22. September 2008 uber die Festlegung des allgemeinen Rakmens fbr das Studiensystem und der Bedingungen for den Erwerb des nationalen</w:t>
+        <w:t>NashVecagedesEriassesNr 1932desJahces2008 vom .November 1992 oberdi Festlogung derStele,diefe neracichauagGerwisserschaftlichen nationalen Hochschulabychlesserstindi it,</w:t>
       </w:r>
     </w:p>
     <w:p>
+      <w:pPr>
+        <w:ind w:left="90"/>
+      </w:pPr>
       <w:r>
-        <w:t>Hochschulabschlusses fur die 1.izenz in den verschiedenen Ausbildungsgebieten, Fachern, Studiengsngen und Fachrichtungen im LMD-System (Lizenz, Master, Doktor},</w:t>
+        <w:t>Nach Vertage desEriassesNr.3123 desJahres2008vom22.September208aberdieFestegungdesaligeracinen Rahracasde fordasStadiensystem und der BedsagungenfOrden Lrwer&gt; dex sexooalon</w:t>
       </w:r>
     </w:p>
     <w:p>
+      <w:pPr>
+        <w:ind w:left="90"/>
+      </w:pPr>
       <w:r>
-        <w:t>¥ Und nach Vorlage der Beratungsprotokolle der Prifungskommissionen des Universitatsjahres 2015-2016,</w:t>
+        <w:t>HochschisbsehlusesfOrdieinsimdenderverschiedenenAusbiidungygrbicien,des Facher,StadiengtngenundFachrcltungen LMD-Sysiem</w:t>
       </w:r>
     </w:p>
     <w:p>
+      <w:pPr>
+        <w:ind w:left="90"/>
+      </w:pPr>
       <w:r>
-        <w:t>wird Frau/ Fraulein: Salma Njema (geboren am 01. 01. 1993 in Monastir, Nationalausweisnummer: 06935513)</w:t>
+        <w:t>Y ednachVorlagedecBeratangsprota.cllPrafungshommissionen im (1saenz.Masterokra</w:t>
       </w:r>
     </w:p>
     <w:p>
+      <w:pPr>
+        <w:ind w:left="90"/>
+      </w:pPr>
       <w:r>
-        <w:t>Das Nationale Zeugnis der Fundamentalen Lizenz (Bachelor) in: Fachbereich: Sprachen und Literaturen Hauptfach: Deutsche Sprache, Literatur und Landeskunde mit dem Pradikat: (Ausreichend) erteilt.</w:t>
+        <w:t>Universitijahres2015-2016.</w:t>
       </w:r>
     </w:p>
     <w:p>
+      <w:pPr>
+        <w:ind w:left="90"/>
+      </w:pPr>
       <w:r>
-        <w:t>Manouba, den 02. 07. 2016</w:t>
+        <w:t>wird Frau/ Fraulein: SalmaNjema (geboren 01. 01. 1993 inMonastir, Nationalausweisnummer:</w:t>
       </w:r>
     </w:p>
     <w:p>
+      <w:pPr>
+        <w:ind w:left="90"/>
+      </w:pPr>
       <w:r>
-        <w:t>Der Dekan: Habib Kozdoghli (Unterschrift: Unleserlich) - Dienstsiegel: (Fakultat flir Literaturwissenschaft, Kiinste und</w:t>
+        <w:t>am 06935513)</w:t>
       </w:r>
     </w:p>
     <w:p>
+      <w:pPr>
+        <w:ind w:left="90"/>
+      </w:pPr>
       <w:r>
-        <w:t>Humanwissenschaften-In der Mitte: Der Dekan).</w:t>
+        <w:t>Das Nationale Zeugnis der Fundamentalen</w:t>
       </w:r>
     </w:p>
     <w:p>
+      <w:pPr>
+        <w:ind w:left="90"/>
+      </w:pPr>
       <w:r>
-        <w:t>Trockenes Dienstsiegel: (Ministerium fiir Hochschulbildung und wissenschaftliche Forschung- Universitat von Manouba —In der Mitte: Fakultat</w:t>
+        <w:t>Lizenz (Bachelor) in: Fachbereich: Sprachen und Literaturen</w:t>
       </w:r>
     </w:p>
     <w:p>
+      <w:pPr>
+        <w:ind w:left="90"/>
+      </w:pPr>
       <w:r>
-        <w:t>fiir Literaturwissenschaft, Kiinste und Humanwissenschaften von Manouba)</w:t>
+        <w:t>Hauptfach: Deutsche Sprache, Literatur und Landeskunde mit dem Pradikat: (Ausreichend) erteilt.</w:t>
       </w:r>
     </w:p>
     <w:p>
+      <w:pPr>
+        <w:ind w:left="90"/>
+      </w:pPr>
       <w:r>
-        <w:t>Hinweis: Das vorliegende Diplom wird nur einmal ausgehindigt.</w:t>
+        <w:t>Manouba,den02.07. 2016</w:t>
       </w:r>
     </w:p>
     <w:p>
+      <w:pPr>
+        <w:ind w:left="90"/>
+      </w:pPr>
       <w:r>
-        <w:t>Auf der Riickseite:</w:t>
+        <w:t>DerDekan: HabibKozdoghli(Unterschrift: Unleserlich) Dienstsiegel: (Fakultat frLiteraturwissenschaft,</w:t>
       </w:r>
     </w:p>
     <w:p>
+      <w:pPr>
+        <w:ind w:left="90"/>
+      </w:pPr>
       <w:r>
-        <w:t>*Stempel des Ministeriums fiir Hochschulbildung und wissenschaftliche Forschung fir die Beglaubigung des Dokumentes: Beglaubigungsvermerk:</w:t>
+        <w:t>- Kansteund</w:t>
       </w:r>
     </w:p>
     <w:p>
+      <w:pPr>
+        <w:ind w:left="90"/>
+      </w:pPr>
       <w:r>
-        <w:t>Durchsicht erfolgte in der Generaldirektion fiir Hochschulbildung im Ministerium flir Hochschulbildung und wissenschaftliche Forschung. Hiermit bestitigen</w:t>
+        <w:t>Humanwissenschaften-InderMitte: DerDekan).</w:t>
       </w:r>
     </w:p>
     <w:p>
+      <w:pPr>
+        <w:ind w:left="90"/>
+      </w:pPr>
       <w:r>
-        <w:t>wir die Echtheit der Unterschrift des Herm: Der Dekan ohne Verantwortung fiir den Inhalt des vorliegenden Dokuments, Beglaubigungsnummer: 3148, Ort</w:t>
+        <w:t>Trockenes Dienstsiegel: (Ministerium ftirHochschulbildungundwissenschafilicheForschungUniversitat von Manouba—InderMitte: Fakultiit</w:t>
       </w:r>
     </w:p>
     <w:p>
+      <w:pPr>
+        <w:ind w:left="90"/>
+      </w:pPr>
       <w:r>
-        <w:t>u. Datum: Tunis, den 22. 01. 2025, Beglaubigungsgebiihr: 5 Dinar, Vizedirektorin der privaten Hochschulbildung: Latifa Ben Abderrahmen Unterschrift (Unleserlich), Siegel des Ministeriums fir Hochschulbildung und wissenschaftliche Forschung (Republik Tunesien - Ministerium fiir</w:t>
+        <w:t>fiirLiteraturwissenschaft,Kiinste und Humanwissenschaften Manouba)</w:t>
       </w:r>
     </w:p>
     <w:p>
+      <w:pPr>
+        <w:ind w:left="90"/>
+      </w:pPr>
       <w:r>
-        <w:t>Hochschulbildung und wissenschaftliche Forschung - In der Mitte: Wappen der tunesischen Republik)</w:t>
+        <w:t>von</w:t>
       </w:r>
     </w:p>
     <w:p>
+      <w:pPr>
+        <w:ind w:left="90"/>
+      </w:pPr>
       <w:r>
-        <w:t>*Stempel des AuBenministeriums fiir die Beglaubigung des Dokumentes: Beglaubigungsvermerk: Durchsicht erfolgte im Ministerium fur auswartige</w:t>
+        <w:t>Hinweis: Dasvorliegende Diplom wird nureinmalausgehiindigt.</w:t>
       </w:r>
     </w:p>
     <w:p>
+      <w:pPr>
+        <w:ind w:left="90"/>
+      </w:pPr>
       <w:r>
-        <w:t>Angelegenheiten. Hiermit bestatigen wir die Echtheit der Unterschrift der Frau: Latifa Ben Abderrahmen, i. A. des Ministers flr Hochschulbildung und</w:t>
+        <w:t>Aufder</w:t>
       </w:r>
     </w:p>
     <w:p>
+      <w:pPr>
+        <w:ind w:left="90"/>
+      </w:pPr>
       <w:r>
-        <w:t>wissenschaftliche Forschung, Ort und Datum: Tunis, den 22. 01. 2025, Beglaubigungsgebihr: 5 Dinar, i. A. des Ministers fur auswirtige Angelegenheiten,</w:t>
+        <w:t>RUckseite:</w:t>
       </w:r>
     </w:p>
     <w:p>
+      <w:pPr>
+        <w:ind w:left="90"/>
+      </w:pPr>
       <w:r>
-        <w:t>i, A. des Generaldirektors ftir konsularische Angelegenheiten: Hamida Labidi ~ Unterschrift (Unieserlich), Siegel des AuBenministeriums (Republik</w:t>
+        <w:t>“Stempel des Ministeriums flirHochschulbildung und wissenschaftliche Forschung fllrdie Beglaubigung</w:t>
       </w:r>
     </w:p>
     <w:p>
+      <w:pPr>
+        <w:ind w:left="90"/>
+      </w:pPr>
       <w:r>
-        <w:t>Tunesien - Ministerium ftir auswartige Angelegenheiten — In der Mitte: Wappen der tunesischen Republik)</w:t>
+        <w:t>Durchsicht des Dokumentes: Beglaubigungsvermerk:</w:t>
       </w:r>
     </w:p>
     <w:p>
+      <w:pPr>
+        <w:ind w:left="90"/>
+      </w:pPr>
       <w:r>
-        <w:t>Der Ubersetzung ist eine Kopie des Dokuments angeheftet.</w:t>
+        <w:t>erfolgte in derGeneraldirektion firHochschulbildung im MinisteriumfiirHochschulbildungundwissenschaftliche Forschung.</w:t>
       </w:r>
     </w:p>
     <w:p>
+      <w:pPr>
+        <w:ind w:left="90"/>
+      </w:pPr>
       <w:r>
-        <w:t>Die Richtigkeit und Vollstindigkeit vorstehender Ubersetzung des mir im Original vorgelegten :</w:t>
+        <w:t>wirdie EchtheitderUnterschrift Hiermitbestitigen</w:t>
       </w:r>
     </w:p>
     <w:p>
+      <w:pPr>
+        <w:ind w:left="90"/>
+      </w:pPr>
       <w:r>
-        <w:t>und in arabischer Sprache abgefassten Dokuments wird hiermit bescheinigt. Tunis, den 26. 03. 2025 i</w:t>
+        <w:t>des Herm: DerDekan ohneVerantwortung flrden Inhaltdesvorliegenden Dokuments, Beglaubigungsnummer: 3148, Ort</w:t>
       </w:r>
     </w:p>
     <w:p>
+      <w:pPr>
+        <w:ind w:left="90"/>
+      </w:pPr>
       <w:r>
-        <w:t>... |</w:t>
+        <w:t>Datum: Tunis, den 22. 0). 2025,</w:t>
+      </w:r>
+    </w:p>
+    <w:p>
+      <w:pPr>
+        <w:ind w:left="90"/>
+      </w:pPr>
+      <w:r>
+        <w:t>u. Beglaubigungsgebiihr: 5 Dinar, Vizedirektorin der privaten Hochschulbildung: Latifa Ben Abderrahmen</w:t>
+      </w:r>
+    </w:p>
+    <w:p>
+      <w:pPr>
+        <w:ind w:left="90"/>
+      </w:pPr>
+      <w:r>
+        <w:t>Unterschrift (Unleserlich), Siegel des Ministeriums fiir Hochschulbildung und wissenschafiliche Forschung (Republik Tunesien Ministerium flr</w:t>
+      </w:r>
+    </w:p>
+    <w:p>
+      <w:pPr>
+        <w:ind w:left="90"/>
+      </w:pPr>
+      <w:r>
+        <w:t>HochschuibiidungundwissenschaftlicheForschung InderMitte: Wappender - tunesischen Republik)</w:t>
+      </w:r>
+    </w:p>
+    <w:p>
+      <w:pPr>
+        <w:ind w:left="90"/>
+      </w:pPr>
+      <w:r>
+        <w:t>“Stempel des AuBenministeriums fir die Beglaubigung des Dokumentes: Beglaubiguagsvermerk: auswirtige</w:t>
+      </w:r>
+    </w:p>
+    <w:p>
+      <w:pPr>
+        <w:ind w:left="90"/>
+      </w:pPr>
+      <w:r>
+        <w:t>Durchsicht erfolgte im Ministerium fir</w:t>
+      </w:r>
+    </w:p>
+    <w:p>
+      <w:pPr>
+        <w:ind w:left="90"/>
+      </w:pPr>
+      <w:r>
+        <w:t>Angelegenheiten. Hiermit bestiitigen wir die Echtheit der Unterschrift der Frau: Latifa Bea Abderrahmen,</w:t>
+      </w:r>
+    </w:p>
+    <w:p>
+      <w:pPr>
+        <w:ind w:left="90"/>
+      </w:pPr>
+      <w:r>
+        <w:t>i. A. des Ministers(Ur flir Hochschulhildung und</w:t>
+      </w:r>
+    </w:p>
+    <w:p>
+      <w:pPr>
+        <w:ind w:left="90"/>
+      </w:pPr>
+      <w:r>
+        <w:t>wissenschaftliche Forschung,Ortund Datum: Tunis,den22. 01. 2025,Beglaubigungsgebiibr: 5 Dinar, i.A.des Ministers auswartige</w:t>
+      </w:r>
+    </w:p>
+    <w:p>
+      <w:pPr>
+        <w:ind w:left="90"/>
+      </w:pPr>
+      <w:r>
+        <w:t>i. A. des Generaldirektors Angelegenheiten,</w:t>
+      </w:r>
+    </w:p>
+    <w:p>
+      <w:pPr>
+        <w:ind w:left="90"/>
+      </w:pPr>
+      <w:r>
+        <w:t>fir konsularische Angelegenheiten: Hamida Labidi Unterschrift (Unleserlich), Siegel des Aufenministeriums (Republik</w:t>
+      </w:r>
+    </w:p>
+    <w:p>
+      <w:pPr>
+        <w:ind w:left="90"/>
+      </w:pPr>
+      <w:r>
+        <w:t>Tunesien MinisteriumflrauswartigeAngelegenheiten ~</w:t>
+      </w:r>
+    </w:p>
+    <w:p>
+      <w:pPr>
+        <w:ind w:left="90"/>
+      </w:pPr>
+      <w:r>
+        <w:t>- -InderMitte: Wappendertunesischen Republik) em</w:t>
       </w:r>
     </w:p>
     <w:sectPr>
-      <w:pgSz w:w="12240" w:h="15840"/>
+      <w:pgSz w:w="15840" w:h="12240" w:orient="landscape"/>
       <w:pgMar w:top="1440" w:right="1800" w:bottom="1440" w:left="1800" w:header="720" w:footer="720" w:gutter="0"/>
       <w:cols w:space="720"/>
       <w:docGrid w:linePitch="360"/>

</xml_diff>